<commit_message>
Update reports for tasks 7.1, 7.2, 7.3, 7.4 and 7.5 to include time complexity metric
</commit_message>
<xml_diff>
--- a/lab_7/task_1/task_1.docx
+++ b/lab_7/task_1/task_1.docx
@@ -143,6 +143,89 @@
         <w:rPr>
           <w:b/>
           <w:bCs/>
+        </w:rPr>
+        <w:t>.</w:t>
+      </w:r>
+    </w:p>
+    <w:p>
+      <w:r>
+        <w:t>Sortowanie przez wstawianie polega na stopniowym budowaniu uporządkowanej części tablicy</w:t>
+      </w:r>
+      <w:r>
+        <w:t>,</w:t>
+      </w:r>
+      <w:r>
+        <w:t xml:space="preserve"> </w:t>
+      </w:r>
+      <w:r>
+        <w:t>po</w:t>
+      </w:r>
+      <w:r>
+        <w:t xml:space="preserve">przez wstawianie </w:t>
+      </w:r>
+      <w:r>
+        <w:t xml:space="preserve">w nią </w:t>
+      </w:r>
+      <w:r>
+        <w:t xml:space="preserve">kolejnych </w:t>
+      </w:r>
+      <w:r>
+        <w:t>elementów</w:t>
+      </w:r>
+      <w:r>
+        <w:t xml:space="preserve"> na właściwych pozycjach</w:t>
+      </w:r>
+      <w:r>
+        <w:t>. W trakcie pracy algorytmu większe elementy przesuwane są o jedną pozycję w prawo, aby zrobić miejsce dla przeglądanej wartości.</w:t>
+      </w:r>
+    </w:p>
+    <w:p>
+      <w:r>
+        <w:t xml:space="preserve">Złożoność obliczeniowa </w:t>
+      </w:r>
+      <m:oMath>
+        <m:r>
+          <w:rPr>
+            <w:rFonts w:ascii="Cambria Math" w:hAnsi="Cambria Math"/>
+          </w:rPr>
+          <m:t>O(</m:t>
+        </m:r>
+        <m:sSup>
+          <m:sSupPr>
+            <m:ctrlPr>
+              <w:rPr>
+                <w:rFonts w:ascii="Cambria Math" w:hAnsi="Cambria Math"/>
+                <w:i/>
+              </w:rPr>
+            </m:ctrlPr>
+          </m:sSupPr>
+          <m:e>
+            <m:r>
+              <w:rPr>
+                <w:rFonts w:ascii="Cambria Math" w:hAnsi="Cambria Math"/>
+              </w:rPr>
+              <m:t>n</m:t>
+            </m:r>
+          </m:e>
+          <m:sup>
+            <m:r>
+              <w:rPr>
+                <w:rFonts w:ascii="Cambria Math" w:hAnsi="Cambria Math"/>
+              </w:rPr>
+              <m:t>2</m:t>
+            </m:r>
+          </m:sup>
+        </m:sSup>
+        <m:r>
+          <w:rPr>
+            <w:rFonts w:ascii="Cambria Math" w:hAnsi="Cambria Math"/>
+          </w:rPr>
+          <m:t>)</m:t>
+        </m:r>
+      </m:oMath>
+      <w:r>
+        <w:rPr>
+          <w:rFonts w:eastAsiaTheme="minorEastAsia"/>
         </w:rPr>
         <w:t>.</w:t>
       </w:r>
@@ -3005,6 +3088,7 @@
         <w:rPr>
           <w:rFonts w:eastAsiaTheme="minorEastAsia"/>
         </w:rPr>
+        <w:lastRenderedPageBreak/>
         <w:t xml:space="preserve">W drugim obiegu pętli głównej, przestawiany będzie trzeci element ciągu, </w:t>
       </w:r>
       <m:oMath>
@@ -3253,7 +3337,6 @@
         <w:rPr>
           <w:rFonts w:eastAsiaTheme="minorEastAsia"/>
         </w:rPr>
-        <w:lastRenderedPageBreak/>
         <w:t xml:space="preserve">W ostatniej iteracji przestawianym elementem będzie liczba </w:t>
       </w:r>
       <m:oMath>

</xml_diff>